<commit_message>
User Roles and Menus
</commit_message>
<xml_diff>
--- a/docs/DB/db_sp_ld_20170412.docx
+++ b/docs/DB/db_sp_ld_20170412.docx
@@ -30452,6 +30452,28 @@
           <w:szCs w:val="19"/>
           <w:highlight w:val="white"/>
         </w:rPr>
+        <w:t>menu_order</w:t>
+      </w:r>
+      <w:proofErr w:type="spellEnd"/>
+      <w:r>
+        <w:rPr>
+          <w:rFonts w:ascii="Consolas" w:hAnsi="Consolas" w:cs="Consolas"/>
+          <w:color w:val="000000"/>
+          <w:sz w:val="19"/>
+          <w:szCs w:val="19"/>
+          <w:highlight w:val="white"/>
+        </w:rPr>
+        <w:t xml:space="preserve">, </w:t>
+      </w:r>
+      <w:proofErr w:type="spellStart"/>
+      <w:r>
+        <w:rPr>
+          <w:rFonts w:ascii="Consolas" w:hAnsi="Consolas" w:cs="Consolas"/>
+          <w:color w:val="000000"/>
+          <w:sz w:val="19"/>
+          <w:szCs w:val="19"/>
+          <w:highlight w:val="white"/>
+        </w:rPr>
         <w:t>menu_text</w:t>
       </w:r>
       <w:proofErr w:type="spellEnd"/>
@@ -30538,6 +30560,13 @@
         <w:autoSpaceDN w:val="0"/>
         <w:adjustRightInd w:val="0"/>
         <w:spacing w:after="0" w:line="240" w:lineRule="auto"/>
+        <w:rPr>
+          <w:rFonts w:ascii="Consolas" w:hAnsi="Consolas" w:cs="Consolas"/>
+          <w:color w:val="0000FF"/>
+          <w:sz w:val="19"/>
+          <w:szCs w:val="19"/>
+          <w:highlight w:val="white"/>
+        </w:rPr>
       </w:pPr>
       <w:r>
         <w:rPr>
@@ -30549,6 +30578,1629 @@
         </w:rPr>
         <w:t>END</w:t>
       </w:r>
+    </w:p>
+    <w:p>
+      <w:pPr>
+        <w:rPr>
+          <w:rFonts w:ascii="Consolas" w:hAnsi="Consolas" w:cs="Consolas"/>
+          <w:color w:val="0000FF"/>
+          <w:sz w:val="19"/>
+          <w:szCs w:val="19"/>
+          <w:highlight w:val="white"/>
+        </w:rPr>
+      </w:pPr>
+      <w:r>
+        <w:rPr>
+          <w:rFonts w:ascii="Consolas" w:hAnsi="Consolas" w:cs="Consolas"/>
+          <w:color w:val="0000FF"/>
+          <w:sz w:val="19"/>
+          <w:szCs w:val="19"/>
+          <w:highlight w:val="white"/>
+        </w:rPr>
+        <w:br w:type="page"/>
+      </w:r>
+    </w:p>
+    <w:p>
+      <w:pPr>
+        <w:autoSpaceDE w:val="0"/>
+        <w:autoSpaceDN w:val="0"/>
+        <w:adjustRightInd w:val="0"/>
+        <w:spacing w:after="0" w:line="240" w:lineRule="auto"/>
+        <w:rPr>
+          <w:rFonts w:ascii="Consolas" w:hAnsi="Consolas" w:cs="Consolas"/>
+          <w:color w:val="000000"/>
+          <w:sz w:val="19"/>
+          <w:szCs w:val="19"/>
+          <w:highlight w:val="white"/>
+        </w:rPr>
+      </w:pPr>
+      <w:r>
+        <w:rPr>
+          <w:rFonts w:ascii="Consolas" w:hAnsi="Consolas" w:cs="Consolas"/>
+          <w:color w:val="0000FF"/>
+          <w:sz w:val="19"/>
+          <w:szCs w:val="19"/>
+          <w:highlight w:val="white"/>
+        </w:rPr>
+        <w:lastRenderedPageBreak/>
+        <w:t>USE</w:t>
+      </w:r>
+      <w:r>
+        <w:rPr>
+          <w:rFonts w:ascii="Consolas" w:hAnsi="Consolas" w:cs="Consolas"/>
+          <w:color w:val="000000"/>
+          <w:sz w:val="19"/>
+          <w:szCs w:val="19"/>
+          <w:highlight w:val="white"/>
+        </w:rPr>
+        <w:t xml:space="preserve"> [</w:t>
+      </w:r>
+      <w:proofErr w:type="spellStart"/>
+      <w:r>
+        <w:rPr>
+          <w:rFonts w:ascii="Consolas" w:hAnsi="Consolas" w:cs="Consolas"/>
+          <w:color w:val="000000"/>
+          <w:sz w:val="19"/>
+          <w:szCs w:val="19"/>
+          <w:highlight w:val="white"/>
+        </w:rPr>
+        <w:t>hospitalERP_db</w:t>
+      </w:r>
+      <w:proofErr w:type="spellEnd"/>
+      <w:r>
+        <w:rPr>
+          <w:rFonts w:ascii="Consolas" w:hAnsi="Consolas" w:cs="Consolas"/>
+          <w:color w:val="000000"/>
+          <w:sz w:val="19"/>
+          <w:szCs w:val="19"/>
+          <w:highlight w:val="white"/>
+        </w:rPr>
+        <w:t>]</w:t>
+      </w:r>
+    </w:p>
+    <w:p>
+      <w:pPr>
+        <w:autoSpaceDE w:val="0"/>
+        <w:autoSpaceDN w:val="0"/>
+        <w:adjustRightInd w:val="0"/>
+        <w:spacing w:after="0" w:line="240" w:lineRule="auto"/>
+        <w:rPr>
+          <w:rFonts w:ascii="Consolas" w:hAnsi="Consolas" w:cs="Consolas"/>
+          <w:color w:val="000000"/>
+          <w:sz w:val="19"/>
+          <w:szCs w:val="19"/>
+          <w:highlight w:val="white"/>
+        </w:rPr>
+      </w:pPr>
+      <w:r>
+        <w:rPr>
+          <w:rFonts w:ascii="Consolas" w:hAnsi="Consolas" w:cs="Consolas"/>
+          <w:color w:val="0000FF"/>
+          <w:sz w:val="19"/>
+          <w:szCs w:val="19"/>
+          <w:highlight w:val="white"/>
+        </w:rPr>
+        <w:t>GO</w:t>
+      </w:r>
+    </w:p>
+    <w:p>
+      <w:pPr>
+        <w:autoSpaceDE w:val="0"/>
+        <w:autoSpaceDN w:val="0"/>
+        <w:adjustRightInd w:val="0"/>
+        <w:spacing w:after="0" w:line="240" w:lineRule="auto"/>
+        <w:rPr>
+          <w:rFonts w:ascii="Consolas" w:hAnsi="Consolas" w:cs="Consolas"/>
+          <w:color w:val="000000"/>
+          <w:sz w:val="19"/>
+          <w:szCs w:val="19"/>
+          <w:highlight w:val="white"/>
+        </w:rPr>
+      </w:pPr>
+      <w:r>
+        <w:rPr>
+          <w:rFonts w:ascii="Consolas" w:hAnsi="Consolas" w:cs="Consolas"/>
+          <w:color w:val="008000"/>
+          <w:sz w:val="19"/>
+          <w:szCs w:val="19"/>
+          <w:highlight w:val="white"/>
+        </w:rPr>
+        <w:t xml:space="preserve">/****** Object:  </w:t>
+      </w:r>
+      <w:proofErr w:type="spellStart"/>
+      <w:r>
+        <w:rPr>
+          <w:rFonts w:ascii="Consolas" w:hAnsi="Consolas" w:cs="Consolas"/>
+          <w:color w:val="008000"/>
+          <w:sz w:val="19"/>
+          <w:szCs w:val="19"/>
+          <w:highlight w:val="white"/>
+        </w:rPr>
+        <w:t>StoredProcedure</w:t>
+      </w:r>
+      <w:proofErr w:type="spellEnd"/>
+      <w:r>
+        <w:rPr>
+          <w:rFonts w:ascii="Consolas" w:hAnsi="Consolas" w:cs="Consolas"/>
+          <w:color w:val="008000"/>
+          <w:sz w:val="19"/>
+          <w:szCs w:val="19"/>
+          <w:highlight w:val="white"/>
+        </w:rPr>
+        <w:t xml:space="preserve"> [</w:t>
+      </w:r>
+      <w:proofErr w:type="spellStart"/>
+      <w:r>
+        <w:rPr>
+          <w:rFonts w:ascii="Consolas" w:hAnsi="Consolas" w:cs="Consolas"/>
+          <w:color w:val="008000"/>
+          <w:sz w:val="19"/>
+          <w:szCs w:val="19"/>
+          <w:highlight w:val="white"/>
+        </w:rPr>
+        <w:t>dbo</w:t>
+      </w:r>
+      <w:proofErr w:type="spellEnd"/>
+      <w:r>
+        <w:rPr>
+          <w:rFonts w:ascii="Consolas" w:hAnsi="Consolas" w:cs="Consolas"/>
+          <w:color w:val="008000"/>
+          <w:sz w:val="19"/>
+          <w:szCs w:val="19"/>
+          <w:highlight w:val="white"/>
+        </w:rPr>
+        <w:t>].[</w:t>
+      </w:r>
+      <w:proofErr w:type="spellStart"/>
+      <w:r>
+        <w:rPr>
+          <w:rFonts w:ascii="Consolas" w:hAnsi="Consolas" w:cs="Consolas"/>
+          <w:color w:val="008000"/>
+          <w:sz w:val="19"/>
+          <w:szCs w:val="19"/>
+          <w:highlight w:val="white"/>
+        </w:rPr>
+        <w:t>uspUsers_SetPwdHash</w:t>
+      </w:r>
+      <w:proofErr w:type="spellEnd"/>
+      <w:r>
+        <w:rPr>
+          <w:rFonts w:ascii="Consolas" w:hAnsi="Consolas" w:cs="Consolas"/>
+          <w:color w:val="008000"/>
+          <w:sz w:val="19"/>
+          <w:szCs w:val="19"/>
+          <w:highlight w:val="white"/>
+        </w:rPr>
+        <w:t>]    Script Date: 12/4/2017 3:20:56 PM ******/</w:t>
+      </w:r>
+    </w:p>
+    <w:p>
+      <w:pPr>
+        <w:autoSpaceDE w:val="0"/>
+        <w:autoSpaceDN w:val="0"/>
+        <w:adjustRightInd w:val="0"/>
+        <w:spacing w:after="0" w:line="240" w:lineRule="auto"/>
+        <w:rPr>
+          <w:rFonts w:ascii="Consolas" w:hAnsi="Consolas" w:cs="Consolas"/>
+          <w:color w:val="000000"/>
+          <w:sz w:val="19"/>
+          <w:szCs w:val="19"/>
+          <w:highlight w:val="white"/>
+        </w:rPr>
+      </w:pPr>
+      <w:r>
+        <w:rPr>
+          <w:rFonts w:ascii="Consolas" w:hAnsi="Consolas" w:cs="Consolas"/>
+          <w:color w:val="0000FF"/>
+          <w:sz w:val="19"/>
+          <w:szCs w:val="19"/>
+          <w:highlight w:val="white"/>
+        </w:rPr>
+        <w:t>SET</w:t>
+      </w:r>
+      <w:r>
+        <w:rPr>
+          <w:rFonts w:ascii="Consolas" w:hAnsi="Consolas" w:cs="Consolas"/>
+          <w:color w:val="000000"/>
+          <w:sz w:val="19"/>
+          <w:szCs w:val="19"/>
+          <w:highlight w:val="white"/>
+        </w:rPr>
+        <w:t xml:space="preserve"> </w:t>
+      </w:r>
+      <w:r>
+        <w:rPr>
+          <w:rFonts w:ascii="Consolas" w:hAnsi="Consolas" w:cs="Consolas"/>
+          <w:color w:val="0000FF"/>
+          <w:sz w:val="19"/>
+          <w:szCs w:val="19"/>
+          <w:highlight w:val="white"/>
+        </w:rPr>
+        <w:t>ANSI_NULLS</w:t>
+      </w:r>
+      <w:r>
+        <w:rPr>
+          <w:rFonts w:ascii="Consolas" w:hAnsi="Consolas" w:cs="Consolas"/>
+          <w:color w:val="000000"/>
+          <w:sz w:val="19"/>
+          <w:szCs w:val="19"/>
+          <w:highlight w:val="white"/>
+        </w:rPr>
+        <w:t xml:space="preserve"> </w:t>
+      </w:r>
+      <w:r>
+        <w:rPr>
+          <w:rFonts w:ascii="Consolas" w:hAnsi="Consolas" w:cs="Consolas"/>
+          <w:color w:val="0000FF"/>
+          <w:sz w:val="19"/>
+          <w:szCs w:val="19"/>
+          <w:highlight w:val="white"/>
+        </w:rPr>
+        <w:t>ON</w:t>
+      </w:r>
+    </w:p>
+    <w:p>
+      <w:pPr>
+        <w:autoSpaceDE w:val="0"/>
+        <w:autoSpaceDN w:val="0"/>
+        <w:adjustRightInd w:val="0"/>
+        <w:spacing w:after="0" w:line="240" w:lineRule="auto"/>
+        <w:rPr>
+          <w:rFonts w:ascii="Consolas" w:hAnsi="Consolas" w:cs="Consolas"/>
+          <w:color w:val="000000"/>
+          <w:sz w:val="19"/>
+          <w:szCs w:val="19"/>
+          <w:highlight w:val="white"/>
+        </w:rPr>
+      </w:pPr>
+      <w:r>
+        <w:rPr>
+          <w:rFonts w:ascii="Consolas" w:hAnsi="Consolas" w:cs="Consolas"/>
+          <w:color w:val="0000FF"/>
+          <w:sz w:val="19"/>
+          <w:szCs w:val="19"/>
+          <w:highlight w:val="white"/>
+        </w:rPr>
+        <w:t>GO</w:t>
+      </w:r>
+    </w:p>
+    <w:p>
+      <w:pPr>
+        <w:autoSpaceDE w:val="0"/>
+        <w:autoSpaceDN w:val="0"/>
+        <w:adjustRightInd w:val="0"/>
+        <w:spacing w:after="0" w:line="240" w:lineRule="auto"/>
+        <w:rPr>
+          <w:rFonts w:ascii="Consolas" w:hAnsi="Consolas" w:cs="Consolas"/>
+          <w:color w:val="000000"/>
+          <w:sz w:val="19"/>
+          <w:szCs w:val="19"/>
+          <w:highlight w:val="white"/>
+        </w:rPr>
+      </w:pPr>
+      <w:r>
+        <w:rPr>
+          <w:rFonts w:ascii="Consolas" w:hAnsi="Consolas" w:cs="Consolas"/>
+          <w:color w:val="0000FF"/>
+          <w:sz w:val="19"/>
+          <w:szCs w:val="19"/>
+          <w:highlight w:val="white"/>
+        </w:rPr>
+        <w:t>SET</w:t>
+      </w:r>
+      <w:r>
+        <w:rPr>
+          <w:rFonts w:ascii="Consolas" w:hAnsi="Consolas" w:cs="Consolas"/>
+          <w:color w:val="000000"/>
+          <w:sz w:val="19"/>
+          <w:szCs w:val="19"/>
+          <w:highlight w:val="white"/>
+        </w:rPr>
+        <w:t xml:space="preserve"> </w:t>
+      </w:r>
+      <w:r>
+        <w:rPr>
+          <w:rFonts w:ascii="Consolas" w:hAnsi="Consolas" w:cs="Consolas"/>
+          <w:color w:val="0000FF"/>
+          <w:sz w:val="19"/>
+          <w:szCs w:val="19"/>
+          <w:highlight w:val="white"/>
+        </w:rPr>
+        <w:t>QUOTED_IDENTIFIER</w:t>
+      </w:r>
+      <w:r>
+        <w:rPr>
+          <w:rFonts w:ascii="Consolas" w:hAnsi="Consolas" w:cs="Consolas"/>
+          <w:color w:val="000000"/>
+          <w:sz w:val="19"/>
+          <w:szCs w:val="19"/>
+          <w:highlight w:val="white"/>
+        </w:rPr>
+        <w:t xml:space="preserve"> </w:t>
+      </w:r>
+      <w:r>
+        <w:rPr>
+          <w:rFonts w:ascii="Consolas" w:hAnsi="Consolas" w:cs="Consolas"/>
+          <w:color w:val="0000FF"/>
+          <w:sz w:val="19"/>
+          <w:szCs w:val="19"/>
+          <w:highlight w:val="white"/>
+        </w:rPr>
+        <w:t>ON</w:t>
+      </w:r>
+    </w:p>
+    <w:p>
+      <w:pPr>
+        <w:autoSpaceDE w:val="0"/>
+        <w:autoSpaceDN w:val="0"/>
+        <w:adjustRightInd w:val="0"/>
+        <w:spacing w:after="0" w:line="240" w:lineRule="auto"/>
+        <w:rPr>
+          <w:rFonts w:ascii="Consolas" w:hAnsi="Consolas" w:cs="Consolas"/>
+          <w:color w:val="000000"/>
+          <w:sz w:val="19"/>
+          <w:szCs w:val="19"/>
+          <w:highlight w:val="white"/>
+        </w:rPr>
+      </w:pPr>
+      <w:r>
+        <w:rPr>
+          <w:rFonts w:ascii="Consolas" w:hAnsi="Consolas" w:cs="Consolas"/>
+          <w:color w:val="0000FF"/>
+          <w:sz w:val="19"/>
+          <w:szCs w:val="19"/>
+          <w:highlight w:val="white"/>
+        </w:rPr>
+        <w:t>GO</w:t>
+      </w:r>
+    </w:p>
+    <w:p>
+      <w:pPr>
+        <w:autoSpaceDE w:val="0"/>
+        <w:autoSpaceDN w:val="0"/>
+        <w:adjustRightInd w:val="0"/>
+        <w:spacing w:after="0" w:line="240" w:lineRule="auto"/>
+        <w:rPr>
+          <w:rFonts w:ascii="Consolas" w:hAnsi="Consolas" w:cs="Consolas"/>
+          <w:color w:val="000000"/>
+          <w:sz w:val="19"/>
+          <w:szCs w:val="19"/>
+          <w:highlight w:val="white"/>
+        </w:rPr>
+      </w:pPr>
+      <w:r>
+        <w:rPr>
+          <w:rFonts w:ascii="Consolas" w:hAnsi="Consolas" w:cs="Consolas"/>
+          <w:color w:val="008000"/>
+          <w:sz w:val="19"/>
+          <w:szCs w:val="19"/>
+          <w:highlight w:val="white"/>
+        </w:rPr>
+        <w:t>-- =============================================</w:t>
+      </w:r>
+    </w:p>
+    <w:p>
+      <w:pPr>
+        <w:autoSpaceDE w:val="0"/>
+        <w:autoSpaceDN w:val="0"/>
+        <w:adjustRightInd w:val="0"/>
+        <w:spacing w:after="0" w:line="240" w:lineRule="auto"/>
+        <w:rPr>
+          <w:rFonts w:ascii="Consolas" w:hAnsi="Consolas" w:cs="Consolas"/>
+          <w:color w:val="000000"/>
+          <w:sz w:val="19"/>
+          <w:szCs w:val="19"/>
+          <w:highlight w:val="white"/>
+        </w:rPr>
+      </w:pPr>
+      <w:r>
+        <w:rPr>
+          <w:rFonts w:ascii="Consolas" w:hAnsi="Consolas" w:cs="Consolas"/>
+          <w:color w:val="008000"/>
+          <w:sz w:val="19"/>
+          <w:szCs w:val="19"/>
+          <w:highlight w:val="white"/>
+        </w:rPr>
+        <w:t>-- Author:</w:t>
+      </w:r>
+      <w:r>
+        <w:rPr>
+          <w:rFonts w:ascii="Consolas" w:hAnsi="Consolas" w:cs="Consolas"/>
+          <w:color w:val="008000"/>
+          <w:sz w:val="19"/>
+          <w:szCs w:val="19"/>
+          <w:highlight w:val="white"/>
+        </w:rPr>
+        <w:tab/>
+      </w:r>
+      <w:r>
+        <w:rPr>
+          <w:rFonts w:ascii="Consolas" w:hAnsi="Consolas" w:cs="Consolas"/>
+          <w:color w:val="008000"/>
+          <w:sz w:val="19"/>
+          <w:szCs w:val="19"/>
+          <w:highlight w:val="white"/>
+        </w:rPr>
+        <w:tab/>
+        <w:t>Insync Tech Solutions</w:t>
+      </w:r>
+    </w:p>
+    <w:p>
+      <w:pPr>
+        <w:autoSpaceDE w:val="0"/>
+        <w:autoSpaceDN w:val="0"/>
+        <w:adjustRightInd w:val="0"/>
+        <w:spacing w:after="0" w:line="240" w:lineRule="auto"/>
+        <w:rPr>
+          <w:rFonts w:ascii="Consolas" w:hAnsi="Consolas" w:cs="Consolas"/>
+          <w:color w:val="000000"/>
+          <w:sz w:val="19"/>
+          <w:szCs w:val="19"/>
+          <w:highlight w:val="white"/>
+        </w:rPr>
+      </w:pPr>
+      <w:r>
+        <w:rPr>
+          <w:rFonts w:ascii="Consolas" w:hAnsi="Consolas" w:cs="Consolas"/>
+          <w:color w:val="008000"/>
+          <w:sz w:val="19"/>
+          <w:szCs w:val="19"/>
+          <w:highlight w:val="white"/>
+        </w:rPr>
+        <w:t>-- Create date: 2017-12-01</w:t>
+      </w:r>
+    </w:p>
+    <w:p>
+      <w:pPr>
+        <w:autoSpaceDE w:val="0"/>
+        <w:autoSpaceDN w:val="0"/>
+        <w:adjustRightInd w:val="0"/>
+        <w:spacing w:after="0" w:line="240" w:lineRule="auto"/>
+        <w:rPr>
+          <w:rFonts w:ascii="Consolas" w:hAnsi="Consolas" w:cs="Consolas"/>
+          <w:color w:val="000000"/>
+          <w:sz w:val="19"/>
+          <w:szCs w:val="19"/>
+          <w:highlight w:val="white"/>
+        </w:rPr>
+      </w:pPr>
+      <w:r>
+        <w:rPr>
+          <w:rFonts w:ascii="Consolas" w:hAnsi="Consolas" w:cs="Consolas"/>
+          <w:color w:val="008000"/>
+          <w:sz w:val="19"/>
+          <w:szCs w:val="19"/>
+          <w:highlight w:val="white"/>
+        </w:rPr>
+        <w:t>-- Description:</w:t>
+      </w:r>
+      <w:r>
+        <w:rPr>
+          <w:rFonts w:ascii="Consolas" w:hAnsi="Consolas" w:cs="Consolas"/>
+          <w:color w:val="008000"/>
+          <w:sz w:val="19"/>
+          <w:szCs w:val="19"/>
+          <w:highlight w:val="white"/>
+        </w:rPr>
+        <w:tab/>
+      </w:r>
+      <w:proofErr w:type="spellStart"/>
+      <w:r>
+        <w:rPr>
+          <w:rFonts w:ascii="Consolas" w:hAnsi="Consolas" w:cs="Consolas"/>
+          <w:color w:val="008000"/>
+          <w:sz w:val="19"/>
+          <w:szCs w:val="19"/>
+          <w:highlight w:val="white"/>
+        </w:rPr>
+        <w:t>Datatable</w:t>
+      </w:r>
+      <w:proofErr w:type="spellEnd"/>
+      <w:r>
+        <w:rPr>
+          <w:rFonts w:ascii="Consolas" w:hAnsi="Consolas" w:cs="Consolas"/>
+          <w:color w:val="008000"/>
+          <w:sz w:val="19"/>
+          <w:szCs w:val="19"/>
+          <w:highlight w:val="white"/>
+        </w:rPr>
+        <w:t xml:space="preserve"> for Procedure Types </w:t>
+      </w:r>
+      <w:proofErr w:type="spellStart"/>
+      <w:r>
+        <w:rPr>
+          <w:rFonts w:ascii="Consolas" w:hAnsi="Consolas" w:cs="Consolas"/>
+          <w:color w:val="008000"/>
+          <w:sz w:val="19"/>
+          <w:szCs w:val="19"/>
+          <w:highlight w:val="white"/>
+        </w:rPr>
+        <w:t>Combobox</w:t>
+      </w:r>
+      <w:proofErr w:type="spellEnd"/>
+    </w:p>
+    <w:p>
+      <w:pPr>
+        <w:autoSpaceDE w:val="0"/>
+        <w:autoSpaceDN w:val="0"/>
+        <w:adjustRightInd w:val="0"/>
+        <w:spacing w:after="0" w:line="240" w:lineRule="auto"/>
+        <w:rPr>
+          <w:rFonts w:ascii="Consolas" w:hAnsi="Consolas" w:cs="Consolas"/>
+          <w:color w:val="000000"/>
+          <w:sz w:val="19"/>
+          <w:szCs w:val="19"/>
+          <w:highlight w:val="white"/>
+        </w:rPr>
+      </w:pPr>
+      <w:r>
+        <w:rPr>
+          <w:rFonts w:ascii="Consolas" w:hAnsi="Consolas" w:cs="Consolas"/>
+          <w:color w:val="008000"/>
+          <w:sz w:val="19"/>
+          <w:szCs w:val="19"/>
+          <w:highlight w:val="white"/>
+        </w:rPr>
+        <w:t>-- =============================================</w:t>
+      </w:r>
+    </w:p>
+    <w:p>
+      <w:pPr>
+        <w:autoSpaceDE w:val="0"/>
+        <w:autoSpaceDN w:val="0"/>
+        <w:adjustRightInd w:val="0"/>
+        <w:spacing w:after="0" w:line="240" w:lineRule="auto"/>
+        <w:rPr>
+          <w:rFonts w:ascii="Consolas" w:hAnsi="Consolas" w:cs="Consolas"/>
+          <w:color w:val="000000"/>
+          <w:sz w:val="19"/>
+          <w:szCs w:val="19"/>
+          <w:highlight w:val="white"/>
+        </w:rPr>
+      </w:pPr>
+      <w:r>
+        <w:rPr>
+          <w:rFonts w:ascii="Consolas" w:hAnsi="Consolas" w:cs="Consolas"/>
+          <w:color w:val="0000FF"/>
+          <w:sz w:val="19"/>
+          <w:szCs w:val="19"/>
+          <w:highlight w:val="white"/>
+        </w:rPr>
+        <w:t>CREATE</w:t>
+      </w:r>
+      <w:r>
+        <w:rPr>
+          <w:rFonts w:ascii="Consolas" w:hAnsi="Consolas" w:cs="Consolas"/>
+          <w:color w:val="000000"/>
+          <w:sz w:val="19"/>
+          <w:szCs w:val="19"/>
+          <w:highlight w:val="white"/>
+        </w:rPr>
+        <w:t xml:space="preserve"> </w:t>
+      </w:r>
+      <w:r>
+        <w:rPr>
+          <w:rFonts w:ascii="Consolas" w:hAnsi="Consolas" w:cs="Consolas"/>
+          <w:color w:val="0000FF"/>
+          <w:sz w:val="19"/>
+          <w:szCs w:val="19"/>
+          <w:highlight w:val="white"/>
+        </w:rPr>
+        <w:t>TYPE</w:t>
+      </w:r>
+      <w:r>
+        <w:rPr>
+          <w:rFonts w:ascii="Consolas" w:hAnsi="Consolas" w:cs="Consolas"/>
+          <w:color w:val="000000"/>
+          <w:sz w:val="19"/>
+          <w:szCs w:val="19"/>
+          <w:highlight w:val="white"/>
+        </w:rPr>
+        <w:t xml:space="preserve"> </w:t>
+      </w:r>
+      <w:proofErr w:type="spellStart"/>
+      <w:r>
+        <w:rPr>
+          <w:rFonts w:ascii="Consolas" w:hAnsi="Consolas" w:cs="Consolas"/>
+          <w:color w:val="000000"/>
+          <w:sz w:val="19"/>
+          <w:szCs w:val="19"/>
+          <w:highlight w:val="white"/>
+        </w:rPr>
+        <w:t>dbo</w:t>
+      </w:r>
+      <w:r>
+        <w:rPr>
+          <w:rFonts w:ascii="Consolas" w:hAnsi="Consolas" w:cs="Consolas"/>
+          <w:color w:val="808080"/>
+          <w:sz w:val="19"/>
+          <w:szCs w:val="19"/>
+          <w:highlight w:val="white"/>
+        </w:rPr>
+        <w:t>.</w:t>
+      </w:r>
+      <w:r>
+        <w:rPr>
+          <w:rFonts w:ascii="Consolas" w:hAnsi="Consolas" w:cs="Consolas"/>
+          <w:color w:val="000000"/>
+          <w:sz w:val="19"/>
+          <w:szCs w:val="19"/>
+          <w:highlight w:val="white"/>
+        </w:rPr>
+        <w:t>MenuList</w:t>
+      </w:r>
+      <w:proofErr w:type="spellEnd"/>
+    </w:p>
+    <w:p>
+      <w:pPr>
+        <w:autoSpaceDE w:val="0"/>
+        <w:autoSpaceDN w:val="0"/>
+        <w:adjustRightInd w:val="0"/>
+        <w:spacing w:after="0" w:line="240" w:lineRule="auto"/>
+        <w:rPr>
+          <w:rFonts w:ascii="Consolas" w:hAnsi="Consolas" w:cs="Consolas"/>
+          <w:color w:val="000000"/>
+          <w:sz w:val="19"/>
+          <w:szCs w:val="19"/>
+          <w:highlight w:val="white"/>
+        </w:rPr>
+      </w:pPr>
+      <w:r>
+        <w:rPr>
+          <w:rFonts w:ascii="Consolas" w:hAnsi="Consolas" w:cs="Consolas"/>
+          <w:color w:val="0000FF"/>
+          <w:sz w:val="19"/>
+          <w:szCs w:val="19"/>
+          <w:highlight w:val="white"/>
+        </w:rPr>
+        <w:t>AS</w:t>
+      </w:r>
+      <w:r>
+        <w:rPr>
+          <w:rFonts w:ascii="Consolas" w:hAnsi="Consolas" w:cs="Consolas"/>
+          <w:color w:val="000000"/>
+          <w:sz w:val="19"/>
+          <w:szCs w:val="19"/>
+          <w:highlight w:val="white"/>
+        </w:rPr>
+        <w:t xml:space="preserve"> </w:t>
+      </w:r>
+      <w:r>
+        <w:rPr>
+          <w:rFonts w:ascii="Consolas" w:hAnsi="Consolas" w:cs="Consolas"/>
+          <w:color w:val="0000FF"/>
+          <w:sz w:val="19"/>
+          <w:szCs w:val="19"/>
+          <w:highlight w:val="white"/>
+        </w:rPr>
+        <w:t>TABLE</w:t>
+      </w:r>
+    </w:p>
+    <w:p>
+      <w:pPr>
+        <w:autoSpaceDE w:val="0"/>
+        <w:autoSpaceDN w:val="0"/>
+        <w:adjustRightInd w:val="0"/>
+        <w:spacing w:after="0" w:line="240" w:lineRule="auto"/>
+        <w:rPr>
+          <w:rFonts w:ascii="Consolas" w:hAnsi="Consolas" w:cs="Consolas"/>
+          <w:color w:val="000000"/>
+          <w:sz w:val="19"/>
+          <w:szCs w:val="19"/>
+          <w:highlight w:val="white"/>
+        </w:rPr>
+      </w:pPr>
+      <w:r>
+        <w:rPr>
+          <w:rFonts w:ascii="Consolas" w:hAnsi="Consolas" w:cs="Consolas"/>
+          <w:color w:val="808080"/>
+          <w:sz w:val="19"/>
+          <w:szCs w:val="19"/>
+          <w:highlight w:val="white"/>
+        </w:rPr>
+        <w:t>(</w:t>
+      </w:r>
+    </w:p>
+    <w:p>
+      <w:pPr>
+        <w:autoSpaceDE w:val="0"/>
+        <w:autoSpaceDN w:val="0"/>
+        <w:adjustRightInd w:val="0"/>
+        <w:spacing w:after="0" w:line="240" w:lineRule="auto"/>
+        <w:rPr>
+          <w:rFonts w:ascii="Consolas" w:hAnsi="Consolas" w:cs="Consolas"/>
+          <w:color w:val="000000"/>
+          <w:sz w:val="19"/>
+          <w:szCs w:val="19"/>
+          <w:highlight w:val="white"/>
+        </w:rPr>
+      </w:pPr>
+      <w:r>
+        <w:rPr>
+          <w:rFonts w:ascii="Consolas" w:hAnsi="Consolas" w:cs="Consolas"/>
+          <w:color w:val="000000"/>
+          <w:sz w:val="19"/>
+          <w:szCs w:val="19"/>
+          <w:highlight w:val="white"/>
+        </w:rPr>
+        <w:t xml:space="preserve">  id </w:t>
+      </w:r>
+      <w:r>
+        <w:rPr>
+          <w:rFonts w:ascii="Consolas" w:hAnsi="Consolas" w:cs="Consolas"/>
+          <w:color w:val="0000FF"/>
+          <w:sz w:val="19"/>
+          <w:szCs w:val="19"/>
+          <w:highlight w:val="white"/>
+        </w:rPr>
+        <w:t>INT</w:t>
+      </w:r>
+    </w:p>
+    <w:p>
+      <w:pPr>
+        <w:autoSpaceDE w:val="0"/>
+        <w:autoSpaceDN w:val="0"/>
+        <w:adjustRightInd w:val="0"/>
+        <w:spacing w:after="0" w:line="240" w:lineRule="auto"/>
+        <w:rPr>
+          <w:rFonts w:ascii="Consolas" w:hAnsi="Consolas" w:cs="Consolas"/>
+          <w:color w:val="000000"/>
+          <w:sz w:val="19"/>
+          <w:szCs w:val="19"/>
+          <w:highlight w:val="white"/>
+        </w:rPr>
+      </w:pPr>
+      <w:r>
+        <w:rPr>
+          <w:rFonts w:ascii="Consolas" w:hAnsi="Consolas" w:cs="Consolas"/>
+          <w:color w:val="808080"/>
+          <w:sz w:val="19"/>
+          <w:szCs w:val="19"/>
+          <w:highlight w:val="white"/>
+        </w:rPr>
+        <w:t>);</w:t>
+      </w:r>
+    </w:p>
+    <w:p>
+      <w:pPr>
+        <w:autoSpaceDE w:val="0"/>
+        <w:autoSpaceDN w:val="0"/>
+        <w:adjustRightInd w:val="0"/>
+        <w:spacing w:after="0" w:line="240" w:lineRule="auto"/>
+        <w:rPr>
+          <w:rFonts w:ascii="Consolas" w:hAnsi="Consolas" w:cs="Consolas"/>
+          <w:color w:val="000000"/>
+          <w:sz w:val="19"/>
+          <w:szCs w:val="19"/>
+          <w:highlight w:val="white"/>
+        </w:rPr>
+      </w:pPr>
+      <w:r>
+        <w:rPr>
+          <w:rFonts w:ascii="Consolas" w:hAnsi="Consolas" w:cs="Consolas"/>
+          <w:color w:val="0000FF"/>
+          <w:sz w:val="19"/>
+          <w:szCs w:val="19"/>
+          <w:highlight w:val="white"/>
+        </w:rPr>
+        <w:t>GO</w:t>
+      </w:r>
+    </w:p>
+    <w:p>
+      <w:pPr>
+        <w:autoSpaceDE w:val="0"/>
+        <w:autoSpaceDN w:val="0"/>
+        <w:adjustRightInd w:val="0"/>
+        <w:spacing w:after="0" w:line="240" w:lineRule="auto"/>
+        <w:rPr>
+          <w:rFonts w:ascii="Consolas" w:hAnsi="Consolas" w:cs="Consolas"/>
+          <w:color w:val="000000"/>
+          <w:sz w:val="19"/>
+          <w:szCs w:val="19"/>
+          <w:highlight w:val="white"/>
+        </w:rPr>
+      </w:pPr>
+    </w:p>
+    <w:p>
+      <w:pPr>
+        <w:autoSpaceDE w:val="0"/>
+        <w:autoSpaceDN w:val="0"/>
+        <w:adjustRightInd w:val="0"/>
+        <w:spacing w:after="0" w:line="240" w:lineRule="auto"/>
+        <w:rPr>
+          <w:rFonts w:ascii="Consolas" w:hAnsi="Consolas" w:cs="Consolas"/>
+          <w:color w:val="000000"/>
+          <w:sz w:val="19"/>
+          <w:szCs w:val="19"/>
+          <w:highlight w:val="white"/>
+        </w:rPr>
+      </w:pPr>
+      <w:r>
+        <w:rPr>
+          <w:rFonts w:ascii="Consolas" w:hAnsi="Consolas" w:cs="Consolas"/>
+          <w:color w:val="0000FF"/>
+          <w:sz w:val="19"/>
+          <w:szCs w:val="19"/>
+          <w:highlight w:val="white"/>
+        </w:rPr>
+        <w:t>CREATE</w:t>
+      </w:r>
+      <w:r>
+        <w:rPr>
+          <w:rFonts w:ascii="Consolas" w:hAnsi="Consolas" w:cs="Consolas"/>
+          <w:color w:val="000000"/>
+          <w:sz w:val="19"/>
+          <w:szCs w:val="19"/>
+          <w:highlight w:val="white"/>
+        </w:rPr>
+        <w:t xml:space="preserve"> </w:t>
+      </w:r>
+      <w:r>
+        <w:rPr>
+          <w:rFonts w:ascii="Consolas" w:hAnsi="Consolas" w:cs="Consolas"/>
+          <w:color w:val="0000FF"/>
+          <w:sz w:val="19"/>
+          <w:szCs w:val="19"/>
+          <w:highlight w:val="white"/>
+        </w:rPr>
+        <w:t>PROCEDURE</w:t>
+      </w:r>
+      <w:r>
+        <w:rPr>
+          <w:rFonts w:ascii="Consolas" w:hAnsi="Consolas" w:cs="Consolas"/>
+          <w:color w:val="000000"/>
+          <w:sz w:val="19"/>
+          <w:szCs w:val="19"/>
+          <w:highlight w:val="white"/>
+        </w:rPr>
+        <w:t xml:space="preserve"> </w:t>
+      </w:r>
+      <w:proofErr w:type="spellStart"/>
+      <w:r>
+        <w:rPr>
+          <w:rFonts w:ascii="Consolas" w:hAnsi="Consolas" w:cs="Consolas"/>
+          <w:color w:val="000000"/>
+          <w:sz w:val="19"/>
+          <w:szCs w:val="19"/>
+          <w:highlight w:val="white"/>
+        </w:rPr>
+        <w:t>uspMenuUserTypes_Add</w:t>
+      </w:r>
+      <w:proofErr w:type="spellEnd"/>
+    </w:p>
+    <w:p>
+      <w:pPr>
+        <w:autoSpaceDE w:val="0"/>
+        <w:autoSpaceDN w:val="0"/>
+        <w:adjustRightInd w:val="0"/>
+        <w:spacing w:after="0" w:line="240" w:lineRule="auto"/>
+        <w:rPr>
+          <w:rFonts w:ascii="Consolas" w:hAnsi="Consolas" w:cs="Consolas"/>
+          <w:color w:val="000000"/>
+          <w:sz w:val="19"/>
+          <w:szCs w:val="19"/>
+          <w:highlight w:val="white"/>
+        </w:rPr>
+      </w:pPr>
+      <w:r>
+        <w:rPr>
+          <w:rFonts w:ascii="Consolas" w:hAnsi="Consolas" w:cs="Consolas"/>
+          <w:color w:val="000000"/>
+          <w:sz w:val="19"/>
+          <w:szCs w:val="19"/>
+          <w:highlight w:val="white"/>
+        </w:rPr>
+        <w:t xml:space="preserve">  @List </w:t>
+      </w:r>
+      <w:r>
+        <w:rPr>
+          <w:rFonts w:ascii="Consolas" w:hAnsi="Consolas" w:cs="Consolas"/>
+          <w:color w:val="0000FF"/>
+          <w:sz w:val="19"/>
+          <w:szCs w:val="19"/>
+          <w:highlight w:val="white"/>
+        </w:rPr>
+        <w:t>AS</w:t>
+      </w:r>
+      <w:r>
+        <w:rPr>
+          <w:rFonts w:ascii="Consolas" w:hAnsi="Consolas" w:cs="Consolas"/>
+          <w:color w:val="000000"/>
+          <w:sz w:val="19"/>
+          <w:szCs w:val="19"/>
+          <w:highlight w:val="white"/>
+        </w:rPr>
+        <w:t xml:space="preserve"> </w:t>
+      </w:r>
+      <w:proofErr w:type="spellStart"/>
+      <w:r>
+        <w:rPr>
+          <w:rFonts w:ascii="Consolas" w:hAnsi="Consolas" w:cs="Consolas"/>
+          <w:color w:val="000000"/>
+          <w:sz w:val="19"/>
+          <w:szCs w:val="19"/>
+          <w:highlight w:val="white"/>
+        </w:rPr>
+        <w:t>dbo</w:t>
+      </w:r>
+      <w:r>
+        <w:rPr>
+          <w:rFonts w:ascii="Consolas" w:hAnsi="Consolas" w:cs="Consolas"/>
+          <w:color w:val="808080"/>
+          <w:sz w:val="19"/>
+          <w:szCs w:val="19"/>
+          <w:highlight w:val="white"/>
+        </w:rPr>
+        <w:t>.</w:t>
+      </w:r>
+      <w:r>
+        <w:rPr>
+          <w:rFonts w:ascii="Consolas" w:hAnsi="Consolas" w:cs="Consolas"/>
+          <w:color w:val="000000"/>
+          <w:sz w:val="19"/>
+          <w:szCs w:val="19"/>
+          <w:highlight w:val="white"/>
+        </w:rPr>
+        <w:t>MenuList</w:t>
+      </w:r>
+      <w:proofErr w:type="spellEnd"/>
+      <w:r>
+        <w:rPr>
+          <w:rFonts w:ascii="Consolas" w:hAnsi="Consolas" w:cs="Consolas"/>
+          <w:color w:val="000000"/>
+          <w:sz w:val="19"/>
+          <w:szCs w:val="19"/>
+          <w:highlight w:val="white"/>
+        </w:rPr>
+        <w:t xml:space="preserve"> </w:t>
+      </w:r>
+      <w:r>
+        <w:rPr>
+          <w:rFonts w:ascii="Consolas" w:hAnsi="Consolas" w:cs="Consolas"/>
+          <w:color w:val="0000FF"/>
+          <w:sz w:val="19"/>
+          <w:szCs w:val="19"/>
+          <w:highlight w:val="white"/>
+        </w:rPr>
+        <w:t>READONLY</w:t>
+      </w:r>
+      <w:r>
+        <w:rPr>
+          <w:rFonts w:ascii="Consolas" w:hAnsi="Consolas" w:cs="Consolas"/>
+          <w:color w:val="808080"/>
+          <w:sz w:val="19"/>
+          <w:szCs w:val="19"/>
+          <w:highlight w:val="white"/>
+        </w:rPr>
+        <w:t>,</w:t>
+      </w:r>
+      <w:r>
+        <w:rPr>
+          <w:rFonts w:ascii="Consolas" w:hAnsi="Consolas" w:cs="Consolas"/>
+          <w:color w:val="000000"/>
+          <w:sz w:val="19"/>
+          <w:szCs w:val="19"/>
+          <w:highlight w:val="white"/>
+        </w:rPr>
+        <w:t xml:space="preserve"> @</w:t>
+      </w:r>
+      <w:proofErr w:type="spellStart"/>
+      <w:r>
+        <w:rPr>
+          <w:rFonts w:ascii="Consolas" w:hAnsi="Consolas" w:cs="Consolas"/>
+          <w:color w:val="000000"/>
+          <w:sz w:val="19"/>
+          <w:szCs w:val="19"/>
+          <w:highlight w:val="white"/>
+        </w:rPr>
+        <w:t>utype</w:t>
+      </w:r>
+      <w:proofErr w:type="spellEnd"/>
+      <w:r>
+        <w:rPr>
+          <w:rFonts w:ascii="Consolas" w:hAnsi="Consolas" w:cs="Consolas"/>
+          <w:color w:val="000000"/>
+          <w:sz w:val="19"/>
+          <w:szCs w:val="19"/>
+          <w:highlight w:val="white"/>
+        </w:rPr>
+        <w:t xml:space="preserve"> </w:t>
+      </w:r>
+      <w:proofErr w:type="spellStart"/>
+      <w:r>
+        <w:rPr>
+          <w:rFonts w:ascii="Consolas" w:hAnsi="Consolas" w:cs="Consolas"/>
+          <w:color w:val="0000FF"/>
+          <w:sz w:val="19"/>
+          <w:szCs w:val="19"/>
+          <w:highlight w:val="white"/>
+        </w:rPr>
+        <w:t>int</w:t>
+      </w:r>
+      <w:proofErr w:type="spellEnd"/>
+    </w:p>
+    <w:p>
+      <w:pPr>
+        <w:autoSpaceDE w:val="0"/>
+        <w:autoSpaceDN w:val="0"/>
+        <w:adjustRightInd w:val="0"/>
+        <w:spacing w:after="0" w:line="240" w:lineRule="auto"/>
+        <w:rPr>
+          <w:rFonts w:ascii="Consolas" w:hAnsi="Consolas" w:cs="Consolas"/>
+          <w:color w:val="000000"/>
+          <w:sz w:val="19"/>
+          <w:szCs w:val="19"/>
+          <w:highlight w:val="white"/>
+        </w:rPr>
+      </w:pPr>
+      <w:r>
+        <w:rPr>
+          <w:rFonts w:ascii="Consolas" w:hAnsi="Consolas" w:cs="Consolas"/>
+          <w:color w:val="0000FF"/>
+          <w:sz w:val="19"/>
+          <w:szCs w:val="19"/>
+          <w:highlight w:val="white"/>
+        </w:rPr>
+        <w:t>AS</w:t>
+      </w:r>
+    </w:p>
+    <w:p>
+      <w:pPr>
+        <w:autoSpaceDE w:val="0"/>
+        <w:autoSpaceDN w:val="0"/>
+        <w:adjustRightInd w:val="0"/>
+        <w:spacing w:after="0" w:line="240" w:lineRule="auto"/>
+        <w:rPr>
+          <w:rFonts w:ascii="Consolas" w:hAnsi="Consolas" w:cs="Consolas"/>
+          <w:color w:val="000000"/>
+          <w:sz w:val="19"/>
+          <w:szCs w:val="19"/>
+          <w:highlight w:val="white"/>
+        </w:rPr>
+      </w:pPr>
+      <w:r>
+        <w:rPr>
+          <w:rFonts w:ascii="Consolas" w:hAnsi="Consolas" w:cs="Consolas"/>
+          <w:color w:val="0000FF"/>
+          <w:sz w:val="19"/>
+          <w:szCs w:val="19"/>
+          <w:highlight w:val="white"/>
+        </w:rPr>
+        <w:t>BEGIN</w:t>
+      </w:r>
+    </w:p>
+    <w:p>
+      <w:pPr>
+        <w:autoSpaceDE w:val="0"/>
+        <w:autoSpaceDN w:val="0"/>
+        <w:adjustRightInd w:val="0"/>
+        <w:spacing w:after="0" w:line="240" w:lineRule="auto"/>
+        <w:rPr>
+          <w:rFonts w:ascii="Consolas" w:hAnsi="Consolas" w:cs="Consolas"/>
+          <w:color w:val="000000"/>
+          <w:sz w:val="19"/>
+          <w:szCs w:val="19"/>
+          <w:highlight w:val="white"/>
+        </w:rPr>
+      </w:pPr>
+      <w:r>
+        <w:rPr>
+          <w:rFonts w:ascii="Consolas" w:hAnsi="Consolas" w:cs="Consolas"/>
+          <w:color w:val="000000"/>
+          <w:sz w:val="19"/>
+          <w:szCs w:val="19"/>
+          <w:highlight w:val="white"/>
+        </w:rPr>
+        <w:t xml:space="preserve">  </w:t>
+      </w:r>
+      <w:r>
+        <w:rPr>
+          <w:rFonts w:ascii="Consolas" w:hAnsi="Consolas" w:cs="Consolas"/>
+          <w:color w:val="0000FF"/>
+          <w:sz w:val="19"/>
+          <w:szCs w:val="19"/>
+          <w:highlight w:val="white"/>
+        </w:rPr>
+        <w:t>SET</w:t>
+      </w:r>
+      <w:r>
+        <w:rPr>
+          <w:rFonts w:ascii="Consolas" w:hAnsi="Consolas" w:cs="Consolas"/>
+          <w:color w:val="000000"/>
+          <w:sz w:val="19"/>
+          <w:szCs w:val="19"/>
+          <w:highlight w:val="white"/>
+        </w:rPr>
+        <w:t xml:space="preserve"> </w:t>
+      </w:r>
+      <w:r>
+        <w:rPr>
+          <w:rFonts w:ascii="Consolas" w:hAnsi="Consolas" w:cs="Consolas"/>
+          <w:color w:val="0000FF"/>
+          <w:sz w:val="19"/>
+          <w:szCs w:val="19"/>
+          <w:highlight w:val="white"/>
+        </w:rPr>
+        <w:t>NOCOUNT</w:t>
+      </w:r>
+      <w:r>
+        <w:rPr>
+          <w:rFonts w:ascii="Consolas" w:hAnsi="Consolas" w:cs="Consolas"/>
+          <w:color w:val="000000"/>
+          <w:sz w:val="19"/>
+          <w:szCs w:val="19"/>
+          <w:highlight w:val="white"/>
+        </w:rPr>
+        <w:t xml:space="preserve"> </w:t>
+      </w:r>
+      <w:r>
+        <w:rPr>
+          <w:rFonts w:ascii="Consolas" w:hAnsi="Consolas" w:cs="Consolas"/>
+          <w:color w:val="0000FF"/>
+          <w:sz w:val="19"/>
+          <w:szCs w:val="19"/>
+          <w:highlight w:val="white"/>
+        </w:rPr>
+        <w:t>ON</w:t>
+      </w:r>
+      <w:r>
+        <w:rPr>
+          <w:rFonts w:ascii="Consolas" w:hAnsi="Consolas" w:cs="Consolas"/>
+          <w:color w:val="808080"/>
+          <w:sz w:val="19"/>
+          <w:szCs w:val="19"/>
+          <w:highlight w:val="white"/>
+        </w:rPr>
+        <w:t>;</w:t>
+      </w:r>
+    </w:p>
+    <w:p>
+      <w:pPr>
+        <w:autoSpaceDE w:val="0"/>
+        <w:autoSpaceDN w:val="0"/>
+        <w:adjustRightInd w:val="0"/>
+        <w:spacing w:after="0" w:line="240" w:lineRule="auto"/>
+        <w:rPr>
+          <w:rFonts w:ascii="Consolas" w:hAnsi="Consolas" w:cs="Consolas"/>
+          <w:color w:val="000000"/>
+          <w:sz w:val="19"/>
+          <w:szCs w:val="19"/>
+          <w:highlight w:val="white"/>
+        </w:rPr>
+      </w:pPr>
+      <w:r>
+        <w:rPr>
+          <w:rFonts w:ascii="Consolas" w:hAnsi="Consolas" w:cs="Consolas"/>
+          <w:color w:val="000000"/>
+          <w:sz w:val="19"/>
+          <w:szCs w:val="19"/>
+          <w:highlight w:val="white"/>
+        </w:rPr>
+        <w:t xml:space="preserve">  </w:t>
+      </w:r>
+      <w:r>
+        <w:rPr>
+          <w:rFonts w:ascii="Consolas" w:hAnsi="Consolas" w:cs="Consolas"/>
+          <w:color w:val="0000FF"/>
+          <w:sz w:val="19"/>
+          <w:szCs w:val="19"/>
+          <w:highlight w:val="white"/>
+        </w:rPr>
+        <w:t>DELETE</w:t>
+      </w:r>
+      <w:r>
+        <w:rPr>
+          <w:rFonts w:ascii="Consolas" w:hAnsi="Consolas" w:cs="Consolas"/>
+          <w:color w:val="000000"/>
+          <w:sz w:val="19"/>
+          <w:szCs w:val="19"/>
+          <w:highlight w:val="white"/>
+        </w:rPr>
+        <w:t xml:space="preserve"> </w:t>
+      </w:r>
+      <w:r>
+        <w:rPr>
+          <w:rFonts w:ascii="Consolas" w:hAnsi="Consolas" w:cs="Consolas"/>
+          <w:color w:val="0000FF"/>
+          <w:sz w:val="19"/>
+          <w:szCs w:val="19"/>
+          <w:highlight w:val="white"/>
+        </w:rPr>
+        <w:t>FROM</w:t>
+      </w:r>
+      <w:r>
+        <w:rPr>
+          <w:rFonts w:ascii="Consolas" w:hAnsi="Consolas" w:cs="Consolas"/>
+          <w:color w:val="000000"/>
+          <w:sz w:val="19"/>
+          <w:szCs w:val="19"/>
+          <w:highlight w:val="white"/>
+        </w:rPr>
+        <w:t xml:space="preserve"> </w:t>
+      </w:r>
+      <w:proofErr w:type="spellStart"/>
+      <w:r>
+        <w:rPr>
+          <w:rFonts w:ascii="Consolas" w:hAnsi="Consolas" w:cs="Consolas"/>
+          <w:color w:val="000000"/>
+          <w:sz w:val="19"/>
+          <w:szCs w:val="19"/>
+          <w:highlight w:val="white"/>
+        </w:rPr>
+        <w:t>dbo</w:t>
+      </w:r>
+      <w:r>
+        <w:rPr>
+          <w:rFonts w:ascii="Consolas" w:hAnsi="Consolas" w:cs="Consolas"/>
+          <w:color w:val="808080"/>
+          <w:sz w:val="19"/>
+          <w:szCs w:val="19"/>
+          <w:highlight w:val="white"/>
+        </w:rPr>
+        <w:t>.</w:t>
+      </w:r>
+      <w:r>
+        <w:rPr>
+          <w:rFonts w:ascii="Consolas" w:hAnsi="Consolas" w:cs="Consolas"/>
+          <w:color w:val="000000"/>
+          <w:sz w:val="19"/>
+          <w:szCs w:val="19"/>
+          <w:highlight w:val="white"/>
+        </w:rPr>
+        <w:t>Menu_User_Types</w:t>
+      </w:r>
+      <w:proofErr w:type="spellEnd"/>
+      <w:r>
+        <w:rPr>
+          <w:rFonts w:ascii="Consolas" w:hAnsi="Consolas" w:cs="Consolas"/>
+          <w:color w:val="000000"/>
+          <w:sz w:val="19"/>
+          <w:szCs w:val="19"/>
+          <w:highlight w:val="white"/>
+        </w:rPr>
+        <w:t xml:space="preserve"> </w:t>
+      </w:r>
+      <w:r>
+        <w:rPr>
+          <w:rFonts w:ascii="Consolas" w:hAnsi="Consolas" w:cs="Consolas"/>
+          <w:color w:val="0000FF"/>
+          <w:sz w:val="19"/>
+          <w:szCs w:val="19"/>
+          <w:highlight w:val="white"/>
+        </w:rPr>
+        <w:t>WHERE</w:t>
+      </w:r>
+      <w:r>
+        <w:rPr>
+          <w:rFonts w:ascii="Consolas" w:hAnsi="Consolas" w:cs="Consolas"/>
+          <w:color w:val="000000"/>
+          <w:sz w:val="19"/>
+          <w:szCs w:val="19"/>
+          <w:highlight w:val="white"/>
+        </w:rPr>
+        <w:t xml:space="preserve"> </w:t>
+      </w:r>
+      <w:proofErr w:type="spellStart"/>
+      <w:r>
+        <w:rPr>
+          <w:rFonts w:ascii="Consolas" w:hAnsi="Consolas" w:cs="Consolas"/>
+          <w:color w:val="000000"/>
+          <w:sz w:val="19"/>
+          <w:szCs w:val="19"/>
+          <w:highlight w:val="white"/>
+        </w:rPr>
+        <w:t>user_type_id</w:t>
+      </w:r>
+      <w:proofErr w:type="spellEnd"/>
+      <w:r>
+        <w:rPr>
+          <w:rFonts w:ascii="Consolas" w:hAnsi="Consolas" w:cs="Consolas"/>
+          <w:color w:val="808080"/>
+          <w:sz w:val="19"/>
+          <w:szCs w:val="19"/>
+          <w:highlight w:val="white"/>
+        </w:rPr>
+        <w:t>=</w:t>
+      </w:r>
+      <w:r>
+        <w:rPr>
+          <w:rFonts w:ascii="Consolas" w:hAnsi="Consolas" w:cs="Consolas"/>
+          <w:color w:val="000000"/>
+          <w:sz w:val="19"/>
+          <w:szCs w:val="19"/>
+          <w:highlight w:val="white"/>
+        </w:rPr>
+        <w:t>@</w:t>
+      </w:r>
+      <w:proofErr w:type="spellStart"/>
+      <w:r>
+        <w:rPr>
+          <w:rFonts w:ascii="Consolas" w:hAnsi="Consolas" w:cs="Consolas"/>
+          <w:color w:val="000000"/>
+          <w:sz w:val="19"/>
+          <w:szCs w:val="19"/>
+          <w:highlight w:val="white"/>
+        </w:rPr>
+        <w:t>utype</w:t>
+      </w:r>
+      <w:proofErr w:type="spellEnd"/>
+      <w:r>
+        <w:rPr>
+          <w:rFonts w:ascii="Consolas" w:hAnsi="Consolas" w:cs="Consolas"/>
+          <w:color w:val="808080"/>
+          <w:sz w:val="19"/>
+          <w:szCs w:val="19"/>
+          <w:highlight w:val="white"/>
+        </w:rPr>
+        <w:t>;</w:t>
+      </w:r>
+    </w:p>
+    <w:p>
+      <w:pPr>
+        <w:autoSpaceDE w:val="0"/>
+        <w:autoSpaceDN w:val="0"/>
+        <w:adjustRightInd w:val="0"/>
+        <w:spacing w:after="0" w:line="240" w:lineRule="auto"/>
+        <w:rPr>
+          <w:rFonts w:ascii="Consolas" w:hAnsi="Consolas" w:cs="Consolas"/>
+          <w:color w:val="000000"/>
+          <w:sz w:val="19"/>
+          <w:szCs w:val="19"/>
+          <w:highlight w:val="white"/>
+        </w:rPr>
+      </w:pPr>
+      <w:r>
+        <w:rPr>
+          <w:rFonts w:ascii="Consolas" w:hAnsi="Consolas" w:cs="Consolas"/>
+          <w:color w:val="000000"/>
+          <w:sz w:val="19"/>
+          <w:szCs w:val="19"/>
+          <w:highlight w:val="white"/>
+        </w:rPr>
+        <w:t xml:space="preserve">  </w:t>
+      </w:r>
+      <w:r>
+        <w:rPr>
+          <w:rFonts w:ascii="Consolas" w:hAnsi="Consolas" w:cs="Consolas"/>
+          <w:color w:val="0000FF"/>
+          <w:sz w:val="19"/>
+          <w:szCs w:val="19"/>
+          <w:highlight w:val="white"/>
+        </w:rPr>
+        <w:t>INSERT</w:t>
+      </w:r>
+      <w:r>
+        <w:rPr>
+          <w:rFonts w:ascii="Consolas" w:hAnsi="Consolas" w:cs="Consolas"/>
+          <w:color w:val="000000"/>
+          <w:sz w:val="19"/>
+          <w:szCs w:val="19"/>
+          <w:highlight w:val="white"/>
+        </w:rPr>
+        <w:t xml:space="preserve"> </w:t>
+      </w:r>
+      <w:r>
+        <w:rPr>
+          <w:rFonts w:ascii="Consolas" w:hAnsi="Consolas" w:cs="Consolas"/>
+          <w:color w:val="0000FF"/>
+          <w:sz w:val="19"/>
+          <w:szCs w:val="19"/>
+          <w:highlight w:val="white"/>
+        </w:rPr>
+        <w:t>INTO</w:t>
+      </w:r>
+      <w:r>
+        <w:rPr>
+          <w:rFonts w:ascii="Consolas" w:hAnsi="Consolas" w:cs="Consolas"/>
+          <w:color w:val="000000"/>
+          <w:sz w:val="19"/>
+          <w:szCs w:val="19"/>
+          <w:highlight w:val="white"/>
+        </w:rPr>
+        <w:t xml:space="preserve"> </w:t>
+      </w:r>
+      <w:proofErr w:type="spellStart"/>
+      <w:r>
+        <w:rPr>
+          <w:rFonts w:ascii="Consolas" w:hAnsi="Consolas" w:cs="Consolas"/>
+          <w:color w:val="000000"/>
+          <w:sz w:val="19"/>
+          <w:szCs w:val="19"/>
+          <w:highlight w:val="white"/>
+        </w:rPr>
+        <w:t>dbo</w:t>
+      </w:r>
+      <w:r>
+        <w:rPr>
+          <w:rFonts w:ascii="Consolas" w:hAnsi="Consolas" w:cs="Consolas"/>
+          <w:color w:val="808080"/>
+          <w:sz w:val="19"/>
+          <w:szCs w:val="19"/>
+          <w:highlight w:val="white"/>
+        </w:rPr>
+        <w:t>.</w:t>
+      </w:r>
+      <w:r>
+        <w:rPr>
+          <w:rFonts w:ascii="Consolas" w:hAnsi="Consolas" w:cs="Consolas"/>
+          <w:color w:val="000000"/>
+          <w:sz w:val="19"/>
+          <w:szCs w:val="19"/>
+          <w:highlight w:val="white"/>
+        </w:rPr>
+        <w:t>Menu_User_Types</w:t>
+      </w:r>
+      <w:proofErr w:type="spellEnd"/>
+      <w:r>
+        <w:rPr>
+          <w:rFonts w:ascii="Consolas" w:hAnsi="Consolas" w:cs="Consolas"/>
+          <w:color w:val="000000"/>
+          <w:sz w:val="19"/>
+          <w:szCs w:val="19"/>
+          <w:highlight w:val="white"/>
+        </w:rPr>
+        <w:t xml:space="preserve"> </w:t>
+      </w:r>
+      <w:r>
+        <w:rPr>
+          <w:rFonts w:ascii="Consolas" w:hAnsi="Consolas" w:cs="Consolas"/>
+          <w:color w:val="0000FF"/>
+          <w:sz w:val="19"/>
+          <w:szCs w:val="19"/>
+          <w:highlight w:val="white"/>
+        </w:rPr>
+        <w:t>SELECT</w:t>
+      </w:r>
+      <w:r>
+        <w:rPr>
+          <w:rFonts w:ascii="Consolas" w:hAnsi="Consolas" w:cs="Consolas"/>
+          <w:color w:val="000000"/>
+          <w:sz w:val="19"/>
+          <w:szCs w:val="19"/>
+          <w:highlight w:val="white"/>
+        </w:rPr>
+        <w:t xml:space="preserve"> id</w:t>
+      </w:r>
+      <w:r>
+        <w:rPr>
+          <w:rFonts w:ascii="Consolas" w:hAnsi="Consolas" w:cs="Consolas"/>
+          <w:color w:val="808080"/>
+          <w:sz w:val="19"/>
+          <w:szCs w:val="19"/>
+          <w:highlight w:val="white"/>
+        </w:rPr>
+        <w:t>,</w:t>
+      </w:r>
+      <w:r>
+        <w:rPr>
+          <w:rFonts w:ascii="Consolas" w:hAnsi="Consolas" w:cs="Consolas"/>
+          <w:color w:val="000000"/>
+          <w:sz w:val="19"/>
+          <w:szCs w:val="19"/>
+          <w:highlight w:val="white"/>
+        </w:rPr>
+        <w:t xml:space="preserve"> @</w:t>
+      </w:r>
+      <w:proofErr w:type="spellStart"/>
+      <w:r>
+        <w:rPr>
+          <w:rFonts w:ascii="Consolas" w:hAnsi="Consolas" w:cs="Consolas"/>
+          <w:color w:val="000000"/>
+          <w:sz w:val="19"/>
+          <w:szCs w:val="19"/>
+          <w:highlight w:val="white"/>
+        </w:rPr>
+        <w:t>utype</w:t>
+      </w:r>
+      <w:proofErr w:type="spellEnd"/>
+      <w:r>
+        <w:rPr>
+          <w:rFonts w:ascii="Consolas" w:hAnsi="Consolas" w:cs="Consolas"/>
+          <w:color w:val="000000"/>
+          <w:sz w:val="19"/>
+          <w:szCs w:val="19"/>
+          <w:highlight w:val="white"/>
+        </w:rPr>
+        <w:t xml:space="preserve"> </w:t>
+      </w:r>
+      <w:r>
+        <w:rPr>
+          <w:rFonts w:ascii="Consolas" w:hAnsi="Consolas" w:cs="Consolas"/>
+          <w:color w:val="0000FF"/>
+          <w:sz w:val="19"/>
+          <w:szCs w:val="19"/>
+          <w:highlight w:val="white"/>
+        </w:rPr>
+        <w:t>FROM</w:t>
+      </w:r>
+      <w:r>
+        <w:rPr>
+          <w:rFonts w:ascii="Consolas" w:hAnsi="Consolas" w:cs="Consolas"/>
+          <w:color w:val="000000"/>
+          <w:sz w:val="19"/>
+          <w:szCs w:val="19"/>
+          <w:highlight w:val="white"/>
+        </w:rPr>
+        <w:t xml:space="preserve"> @List</w:t>
+      </w:r>
+      <w:r>
+        <w:rPr>
+          <w:rFonts w:ascii="Consolas" w:hAnsi="Consolas" w:cs="Consolas"/>
+          <w:color w:val="808080"/>
+          <w:sz w:val="19"/>
+          <w:szCs w:val="19"/>
+          <w:highlight w:val="white"/>
+        </w:rPr>
+        <w:t>;</w:t>
+      </w:r>
+      <w:r>
+        <w:rPr>
+          <w:rFonts w:ascii="Consolas" w:hAnsi="Consolas" w:cs="Consolas"/>
+          <w:color w:val="000000"/>
+          <w:sz w:val="19"/>
+          <w:szCs w:val="19"/>
+          <w:highlight w:val="white"/>
+        </w:rPr>
+        <w:t xml:space="preserve"> </w:t>
+      </w:r>
+    </w:p>
+    <w:p>
+      <w:pPr>
+        <w:autoSpaceDE w:val="0"/>
+        <w:autoSpaceDN w:val="0"/>
+        <w:adjustRightInd w:val="0"/>
+        <w:spacing w:after="0" w:line="240" w:lineRule="auto"/>
+        <w:rPr>
+          <w:rFonts w:ascii="Consolas" w:hAnsi="Consolas" w:cs="Consolas"/>
+          <w:color w:val="000000"/>
+          <w:sz w:val="19"/>
+          <w:szCs w:val="19"/>
+          <w:highlight w:val="white"/>
+        </w:rPr>
+      </w:pPr>
+      <w:r>
+        <w:rPr>
+          <w:rFonts w:ascii="Consolas" w:hAnsi="Consolas" w:cs="Consolas"/>
+          <w:color w:val="0000FF"/>
+          <w:sz w:val="19"/>
+          <w:szCs w:val="19"/>
+          <w:highlight w:val="white"/>
+        </w:rPr>
+        <w:t>END</w:t>
+      </w:r>
+    </w:p>
+    <w:p>
+      <w:pPr>
+        <w:autoSpaceDE w:val="0"/>
+        <w:autoSpaceDN w:val="0"/>
+        <w:adjustRightInd w:val="0"/>
+        <w:spacing w:after="0" w:line="240" w:lineRule="auto"/>
+        <w:rPr>
+          <w:rFonts w:ascii="Consolas" w:hAnsi="Consolas" w:cs="Consolas"/>
+          <w:color w:val="000000"/>
+          <w:sz w:val="19"/>
+          <w:szCs w:val="19"/>
+          <w:highlight w:val="white"/>
+        </w:rPr>
+      </w:pPr>
+      <w:r>
+        <w:rPr>
+          <w:rFonts w:ascii="Consolas" w:hAnsi="Consolas" w:cs="Consolas"/>
+          <w:color w:val="0000FF"/>
+          <w:sz w:val="19"/>
+          <w:szCs w:val="19"/>
+          <w:highlight w:val="white"/>
+        </w:rPr>
+        <w:t>GO</w:t>
+      </w:r>
+    </w:p>
+    <w:p>
+      <w:pPr>
+        <w:autoSpaceDE w:val="0"/>
+        <w:autoSpaceDN w:val="0"/>
+        <w:adjustRightInd w:val="0"/>
+        <w:spacing w:after="0" w:line="240" w:lineRule="auto"/>
+      </w:pPr>
     </w:p>
     <w:sectPr>
       <w:pgSz w:w="11906" w:h="16838"/>

</xml_diff>